<commit_message>
1. Added model for Address
</commit_message>
<xml_diff>
--- a/Online Grocers Database.docx
+++ b/Online Grocers Database.docx
@@ -99,7 +99,7 @@
         </w:tblBorders>
         <w:tblCellMar>
           <w:top w:w="55" w:type="dxa"/>
-          <w:left w:w="53" w:type="dxa"/>
+          <w:left w:w="52" w:type="dxa"/>
           <w:bottom w:w="55" w:type="dxa"/>
           <w:right w:w="55" w:type="dxa"/>
         </w:tblCellMar>
@@ -508,7 +508,7 @@
         </w:tblBorders>
         <w:tblCellMar>
           <w:top w:w="55" w:type="dxa"/>
-          <w:left w:w="53" w:type="dxa"/>
+          <w:left w:w="52" w:type="dxa"/>
           <w:bottom w:w="55" w:type="dxa"/>
           <w:right w:w="55" w:type="dxa"/>
         </w:tblCellMar>
@@ -1014,6 +1014,53 @@
                 <w:sz w:val="24"/>
                 <w:szCs w:val="24"/>
               </w:rPr>
+              <w:t>String</w:t>
+            </w:r>
+          </w:p>
+        </w:tc>
+      </w:tr>
+      <w:tr>
+        <w:trPr/>
+        <w:tc>
+          <w:tcPr>
+            <w:tcW w:w="4819" w:type="dxa"/>
+            <w:tcBorders>
+              <w:left w:val="single" w:sz="2" w:space="0" w:color="000000"/>
+              <w:bottom w:val="single" w:sz="2" w:space="0" w:color="000000"/>
+              <w:insideH w:val="single" w:sz="2" w:space="0" w:color="000000"/>
+            </w:tcBorders>
+            <w:shd w:fill="auto" w:val="clear"/>
+          </w:tcPr>
+          <w:p>
+            <w:pPr>
+              <w:pStyle w:val="TableContents"/>
+              <w:rPr/>
+            </w:pPr>
+            <w:r>
+              <w:rPr/>
+              <w:t>pin</w:t>
+            </w:r>
+          </w:p>
+        </w:tc>
+        <w:tc>
+          <w:tcPr>
+            <w:tcW w:w="4818" w:type="dxa"/>
+            <w:tcBorders>
+              <w:left w:val="single" w:sz="2" w:space="0" w:color="000000"/>
+              <w:bottom w:val="single" w:sz="2" w:space="0" w:color="000000"/>
+              <w:right w:val="single" w:sz="2" w:space="0" w:color="000000"/>
+              <w:insideH w:val="single" w:sz="2" w:space="0" w:color="000000"/>
+              <w:insideV w:val="single" w:sz="2" w:space="0" w:color="000000"/>
+            </w:tcBorders>
+            <w:shd w:fill="auto" w:val="clear"/>
+          </w:tcPr>
+          <w:p>
+            <w:pPr>
+              <w:pStyle w:val="TableContents"/>
+              <w:rPr/>
+            </w:pPr>
+            <w:r>
+              <w:rPr/>
               <w:t>String</w:t>
             </w:r>
           </w:p>
@@ -1119,7 +1166,7 @@
         </w:tblBorders>
         <w:tblCellMar>
           <w:top w:w="55" w:type="dxa"/>
-          <w:left w:w="53" w:type="dxa"/>
+          <w:left w:w="52" w:type="dxa"/>
           <w:bottom w:w="55" w:type="dxa"/>
           <w:right w:w="55" w:type="dxa"/>
         </w:tblCellMar>
@@ -1635,7 +1682,7 @@
         </w:tblBorders>
         <w:tblCellMar>
           <w:top w:w="55" w:type="dxa"/>
-          <w:left w:w="53" w:type="dxa"/>
+          <w:left w:w="52" w:type="dxa"/>
           <w:bottom w:w="55" w:type="dxa"/>
           <w:right w:w="55" w:type="dxa"/>
         </w:tblCellMar>
@@ -2046,7 +2093,7 @@
         </w:tblBorders>
         <w:tblCellMar>
           <w:top w:w="55" w:type="dxa"/>
-          <w:left w:w="53" w:type="dxa"/>
+          <w:left w:w="52" w:type="dxa"/>
           <w:bottom w:w="55" w:type="dxa"/>
           <w:right w:w="55" w:type="dxa"/>
         </w:tblCellMar>
@@ -2796,6 +2843,7 @@
       <w:rPr>
         <w:rFonts w:ascii="Liberation Serif" w:hAnsi="Liberation Serif" w:eastAsia="Noto Sans CJK SC" w:cs="Lohit Devanagari"/>
         <w:kern w:val="2"/>
+        <w:sz w:val="20"/>
         <w:szCs w:val="24"/>
         <w:lang w:val="en-IN" w:eastAsia="zh-CN" w:bidi="hi-IN"/>
       </w:rPr>

</xml_diff>

<commit_message>
1. Added Admin login logic
2. Added Item list template
</commit_message>
<xml_diff>
--- a/Online Grocers Database.docx
+++ b/Online Grocers Database.docx
@@ -9,6 +9,7 @@
       </w:pPr>
       <w:r>
         <w:rPr/>
+        <w:tab/>
       </w:r>
     </w:p>
     <w:p>
@@ -99,7 +100,7 @@
         </w:tblBorders>
         <w:tblCellMar>
           <w:top w:w="55" w:type="dxa"/>
-          <w:left w:w="53" w:type="dxa"/>
+          <w:left w:w="52" w:type="dxa"/>
           <w:bottom w:w="55" w:type="dxa"/>
           <w:right w:w="55" w:type="dxa"/>
         </w:tblCellMar>
@@ -497,7 +498,7 @@
     </w:p>
     <w:tbl>
       <w:tblPr>
-        <w:tblW w:w="9638" w:type="dxa"/>
+        <w:tblW w:w="9645" w:type="dxa"/>
         <w:jc w:val="left"/>
         <w:tblInd w:w="0" w:type="dxa"/>
         <w:tblBorders>
@@ -508,20 +509,20 @@
         </w:tblBorders>
         <w:tblCellMar>
           <w:top w:w="55" w:type="dxa"/>
-          <w:left w:w="53" w:type="dxa"/>
+          <w:left w:w="52" w:type="dxa"/>
           <w:bottom w:w="55" w:type="dxa"/>
           <w:right w:w="55" w:type="dxa"/>
         </w:tblCellMar>
       </w:tblPr>
       <w:tblGrid>
-        <w:gridCol w:w="4819"/>
-        <w:gridCol w:w="4818"/>
+        <w:gridCol w:w="4365"/>
+        <w:gridCol w:w="5280"/>
       </w:tblGrid>
       <w:tr>
         <w:trPr/>
         <w:tc>
           <w:tcPr>
-            <w:tcW w:w="4819" w:type="dxa"/>
+            <w:tcW w:w="4365" w:type="dxa"/>
             <w:tcBorders>
               <w:top w:val="single" w:sz="2" w:space="0" w:color="000000"/>
               <w:left w:val="single" w:sz="2" w:space="0" w:color="000000"/>
@@ -556,7 +557,7 @@
         </w:tc>
         <w:tc>
           <w:tcPr>
-            <w:tcW w:w="4818" w:type="dxa"/>
+            <w:tcW w:w="5280" w:type="dxa"/>
             <w:tcBorders>
               <w:top w:val="single" w:sz="2" w:space="0" w:color="000000"/>
               <w:left w:val="single" w:sz="2" w:space="0" w:color="000000"/>
@@ -589,7 +590,7 @@
         <w:trPr/>
         <w:tc>
           <w:tcPr>
-            <w:tcW w:w="4819" w:type="dxa"/>
+            <w:tcW w:w="4365" w:type="dxa"/>
             <w:tcBorders>
               <w:top w:val="single" w:sz="2" w:space="0" w:color="000000"/>
               <w:left w:val="single" w:sz="2" w:space="0" w:color="000000"/>
@@ -624,7 +625,7 @@
         </w:tc>
         <w:tc>
           <w:tcPr>
-            <w:tcW w:w="4818" w:type="dxa"/>
+            <w:tcW w:w="5280" w:type="dxa"/>
             <w:tcBorders>
               <w:top w:val="single" w:sz="2" w:space="0" w:color="000000"/>
               <w:left w:val="single" w:sz="2" w:space="0" w:color="000000"/>
@@ -657,7 +658,7 @@
         <w:trPr/>
         <w:tc>
           <w:tcPr>
-            <w:tcW w:w="4819" w:type="dxa"/>
+            <w:tcW w:w="4365" w:type="dxa"/>
             <w:tcBorders>
               <w:top w:val="single" w:sz="2" w:space="0" w:color="000000"/>
               <w:left w:val="single" w:sz="2" w:space="0" w:color="000000"/>
@@ -685,7 +686,7 @@
         </w:tc>
         <w:tc>
           <w:tcPr>
-            <w:tcW w:w="4818" w:type="dxa"/>
+            <w:tcW w:w="5280" w:type="dxa"/>
             <w:tcBorders>
               <w:top w:val="single" w:sz="2" w:space="0" w:color="000000"/>
               <w:left w:val="single" w:sz="2" w:space="0" w:color="000000"/>
@@ -718,7 +719,7 @@
         <w:trPr/>
         <w:tc>
           <w:tcPr>
-            <w:tcW w:w="4819" w:type="dxa"/>
+            <w:tcW w:w="4365" w:type="dxa"/>
             <w:tcBorders>
               <w:top w:val="single" w:sz="2" w:space="0" w:color="000000"/>
               <w:left w:val="single" w:sz="2" w:space="0" w:color="000000"/>
@@ -746,7 +747,7 @@
         </w:tc>
         <w:tc>
           <w:tcPr>
-            <w:tcW w:w="4818" w:type="dxa"/>
+            <w:tcW w:w="5280" w:type="dxa"/>
             <w:tcBorders>
               <w:top w:val="single" w:sz="2" w:space="0" w:color="000000"/>
               <w:left w:val="single" w:sz="2" w:space="0" w:color="000000"/>
@@ -779,7 +780,7 @@
         <w:trPr/>
         <w:tc>
           <w:tcPr>
-            <w:tcW w:w="4819" w:type="dxa"/>
+            <w:tcW w:w="4365" w:type="dxa"/>
             <w:tcBorders>
               <w:top w:val="single" w:sz="2" w:space="0" w:color="000000"/>
               <w:left w:val="single" w:sz="2" w:space="0" w:color="000000"/>
@@ -807,7 +808,7 @@
         </w:tc>
         <w:tc>
           <w:tcPr>
-            <w:tcW w:w="4818" w:type="dxa"/>
+            <w:tcW w:w="5280" w:type="dxa"/>
             <w:tcBorders>
               <w:top w:val="single" w:sz="2" w:space="0" w:color="000000"/>
               <w:left w:val="single" w:sz="2" w:space="0" w:color="000000"/>
@@ -840,7 +841,7 @@
         <w:trPr/>
         <w:tc>
           <w:tcPr>
-            <w:tcW w:w="4819" w:type="dxa"/>
+            <w:tcW w:w="4365" w:type="dxa"/>
             <w:tcBorders>
               <w:top w:val="single" w:sz="2" w:space="0" w:color="000000"/>
               <w:left w:val="single" w:sz="2" w:space="0" w:color="000000"/>
@@ -868,7 +869,7 @@
         </w:tc>
         <w:tc>
           <w:tcPr>
-            <w:tcW w:w="4818" w:type="dxa"/>
+            <w:tcW w:w="5280" w:type="dxa"/>
             <w:tcBorders>
               <w:top w:val="single" w:sz="2" w:space="0" w:color="000000"/>
               <w:left w:val="single" w:sz="2" w:space="0" w:color="000000"/>
@@ -901,7 +902,7 @@
         <w:trPr/>
         <w:tc>
           <w:tcPr>
-            <w:tcW w:w="4819" w:type="dxa"/>
+            <w:tcW w:w="4365" w:type="dxa"/>
             <w:tcBorders>
               <w:top w:val="single" w:sz="2" w:space="0" w:color="000000"/>
               <w:left w:val="single" w:sz="2" w:space="0" w:color="000000"/>
@@ -929,7 +930,7 @@
         </w:tc>
         <w:tc>
           <w:tcPr>
-            <w:tcW w:w="4818" w:type="dxa"/>
+            <w:tcW w:w="5280" w:type="dxa"/>
             <w:tcBorders>
               <w:top w:val="single" w:sz="2" w:space="0" w:color="000000"/>
               <w:left w:val="single" w:sz="2" w:space="0" w:color="000000"/>
@@ -962,7 +963,7 @@
         <w:trPr/>
         <w:tc>
           <w:tcPr>
-            <w:tcW w:w="4819" w:type="dxa"/>
+            <w:tcW w:w="4365" w:type="dxa"/>
             <w:tcBorders>
               <w:top w:val="single" w:sz="2" w:space="0" w:color="000000"/>
               <w:left w:val="single" w:sz="2" w:space="0" w:color="000000"/>
@@ -990,7 +991,7 @@
         </w:tc>
         <w:tc>
           <w:tcPr>
-            <w:tcW w:w="4818" w:type="dxa"/>
+            <w:tcW w:w="5280" w:type="dxa"/>
             <w:tcBorders>
               <w:top w:val="single" w:sz="2" w:space="0" w:color="000000"/>
               <w:left w:val="single" w:sz="2" w:space="0" w:color="000000"/>
@@ -1119,7 +1120,7 @@
         </w:tblBorders>
         <w:tblCellMar>
           <w:top w:w="55" w:type="dxa"/>
-          <w:left w:w="53" w:type="dxa"/>
+          <w:left w:w="52" w:type="dxa"/>
           <w:bottom w:w="55" w:type="dxa"/>
           <w:right w:w="55" w:type="dxa"/>
         </w:tblCellMar>
@@ -1635,7 +1636,7 @@
         </w:tblBorders>
         <w:tblCellMar>
           <w:top w:w="55" w:type="dxa"/>
-          <w:left w:w="53" w:type="dxa"/>
+          <w:left w:w="52" w:type="dxa"/>
           <w:bottom w:w="55" w:type="dxa"/>
           <w:right w:w="55" w:type="dxa"/>
         </w:tblCellMar>
@@ -2046,7 +2047,7 @@
         </w:tblBorders>
         <w:tblCellMar>
           <w:top w:w="55" w:type="dxa"/>
-          <w:left w:w="53" w:type="dxa"/>
+          <w:left w:w="52" w:type="dxa"/>
           <w:bottom w:w="55" w:type="dxa"/>
           <w:right w:w="55" w:type="dxa"/>
         </w:tblCellMar>
@@ -2796,6 +2797,7 @@
       <w:rPr>
         <w:rFonts w:ascii="Liberation Serif" w:hAnsi="Liberation Serif" w:eastAsia="Noto Sans CJK SC" w:cs="Lohit Devanagari"/>
         <w:kern w:val="2"/>
+        <w:sz w:val="20"/>
         <w:szCs w:val="24"/>
         <w:lang w:val="en-IN" w:eastAsia="zh-CN" w:bidi="hi-IN"/>
       </w:rPr>

</xml_diff>

<commit_message>
1. Added admin users
2. Showing Items in Homepage based on Catagory
</commit_message>
<xml_diff>
--- a/Online Grocers Database.docx
+++ b/Online Grocers Database.docx
@@ -100,7 +100,7 @@
         </w:tblBorders>
         <w:tblCellMar>
           <w:top w:w="55" w:type="dxa"/>
-          <w:left w:w="52" w:type="dxa"/>
+          <w:left w:w="51" w:type="dxa"/>
           <w:bottom w:w="55" w:type="dxa"/>
           <w:right w:w="55" w:type="dxa"/>
         </w:tblCellMar>
@@ -509,14 +509,14 @@
         </w:tblBorders>
         <w:tblCellMar>
           <w:top w:w="55" w:type="dxa"/>
-          <w:left w:w="52" w:type="dxa"/>
+          <w:left w:w="51" w:type="dxa"/>
           <w:bottom w:w="55" w:type="dxa"/>
           <w:right w:w="55" w:type="dxa"/>
         </w:tblCellMar>
       </w:tblPr>
       <w:tblGrid>
         <w:gridCol w:w="4365"/>
-        <w:gridCol w:w="5280"/>
+        <w:gridCol w:w="5279"/>
       </w:tblGrid>
       <w:tr>
         <w:trPr/>
@@ -557,7 +557,7 @@
         </w:tc>
         <w:tc>
           <w:tcPr>
-            <w:tcW w:w="5280" w:type="dxa"/>
+            <w:tcW w:w="5279" w:type="dxa"/>
             <w:tcBorders>
               <w:top w:val="single" w:sz="2" w:space="0" w:color="000000"/>
               <w:left w:val="single" w:sz="2" w:space="0" w:color="000000"/>
@@ -625,7 +625,7 @@
         </w:tc>
         <w:tc>
           <w:tcPr>
-            <w:tcW w:w="5280" w:type="dxa"/>
+            <w:tcW w:w="5279" w:type="dxa"/>
             <w:tcBorders>
               <w:top w:val="single" w:sz="2" w:space="0" w:color="000000"/>
               <w:left w:val="single" w:sz="2" w:space="0" w:color="000000"/>
@@ -686,7 +686,7 @@
         </w:tc>
         <w:tc>
           <w:tcPr>
-            <w:tcW w:w="5280" w:type="dxa"/>
+            <w:tcW w:w="5279" w:type="dxa"/>
             <w:tcBorders>
               <w:top w:val="single" w:sz="2" w:space="0" w:color="000000"/>
               <w:left w:val="single" w:sz="2" w:space="0" w:color="000000"/>
@@ -747,7 +747,7 @@
         </w:tc>
         <w:tc>
           <w:tcPr>
-            <w:tcW w:w="5280" w:type="dxa"/>
+            <w:tcW w:w="5279" w:type="dxa"/>
             <w:tcBorders>
               <w:top w:val="single" w:sz="2" w:space="0" w:color="000000"/>
               <w:left w:val="single" w:sz="2" w:space="0" w:color="000000"/>
@@ -808,7 +808,7 @@
         </w:tc>
         <w:tc>
           <w:tcPr>
-            <w:tcW w:w="5280" w:type="dxa"/>
+            <w:tcW w:w="5279" w:type="dxa"/>
             <w:tcBorders>
               <w:top w:val="single" w:sz="2" w:space="0" w:color="000000"/>
               <w:left w:val="single" w:sz="2" w:space="0" w:color="000000"/>
@@ -869,7 +869,7 @@
         </w:tc>
         <w:tc>
           <w:tcPr>
-            <w:tcW w:w="5280" w:type="dxa"/>
+            <w:tcW w:w="5279" w:type="dxa"/>
             <w:tcBorders>
               <w:top w:val="single" w:sz="2" w:space="0" w:color="000000"/>
               <w:left w:val="single" w:sz="2" w:space="0" w:color="000000"/>
@@ -930,7 +930,7 @@
         </w:tc>
         <w:tc>
           <w:tcPr>
-            <w:tcW w:w="5280" w:type="dxa"/>
+            <w:tcW w:w="5279" w:type="dxa"/>
             <w:tcBorders>
               <w:top w:val="single" w:sz="2" w:space="0" w:color="000000"/>
               <w:left w:val="single" w:sz="2" w:space="0" w:color="000000"/>
@@ -991,7 +991,7 @@
         </w:tc>
         <w:tc>
           <w:tcPr>
-            <w:tcW w:w="5280" w:type="dxa"/>
+            <w:tcW w:w="5279" w:type="dxa"/>
             <w:tcBorders>
               <w:top w:val="single" w:sz="2" w:space="0" w:color="000000"/>
               <w:left w:val="single" w:sz="2" w:space="0" w:color="000000"/>
@@ -1120,7 +1120,7 @@
         </w:tblBorders>
         <w:tblCellMar>
           <w:top w:w="55" w:type="dxa"/>
-          <w:left w:w="52" w:type="dxa"/>
+          <w:left w:w="51" w:type="dxa"/>
           <w:bottom w:w="55" w:type="dxa"/>
           <w:right w:w="55" w:type="dxa"/>
         </w:tblCellMar>
@@ -1502,6 +1502,100 @@
           </w:p>
         </w:tc>
       </w:tr>
+      <w:tr>
+        <w:trPr/>
+        <w:tc>
+          <w:tcPr>
+            <w:tcW w:w="4819" w:type="dxa"/>
+            <w:tcBorders>
+              <w:left w:val="single" w:sz="2" w:space="0" w:color="000000"/>
+              <w:bottom w:val="single" w:sz="2" w:space="0" w:color="000000"/>
+              <w:insideH w:val="single" w:sz="2" w:space="0" w:color="000000"/>
+            </w:tcBorders>
+            <w:shd w:fill="auto" w:val="clear"/>
+          </w:tcPr>
+          <w:p>
+            <w:pPr>
+              <w:pStyle w:val="TableContents"/>
+              <w:rPr/>
+            </w:pPr>
+            <w:r>
+              <w:rPr/>
+              <w:t>item_image</w:t>
+            </w:r>
+          </w:p>
+        </w:tc>
+        <w:tc>
+          <w:tcPr>
+            <w:tcW w:w="4818" w:type="dxa"/>
+            <w:tcBorders>
+              <w:left w:val="single" w:sz="2" w:space="0" w:color="000000"/>
+              <w:bottom w:val="single" w:sz="2" w:space="0" w:color="000000"/>
+              <w:right w:val="single" w:sz="2" w:space="0" w:color="000000"/>
+              <w:insideH w:val="single" w:sz="2" w:space="0" w:color="000000"/>
+              <w:insideV w:val="single" w:sz="2" w:space="0" w:color="000000"/>
+            </w:tcBorders>
+            <w:shd w:fill="auto" w:val="clear"/>
+          </w:tcPr>
+          <w:p>
+            <w:pPr>
+              <w:pStyle w:val="TableContents"/>
+              <w:rPr/>
+            </w:pPr>
+            <w:r>
+              <w:rPr/>
+              <w:t>Image : Paperclip</w:t>
+            </w:r>
+          </w:p>
+        </w:tc>
+      </w:tr>
+      <w:tr>
+        <w:trPr/>
+        <w:tc>
+          <w:tcPr>
+            <w:tcW w:w="4819" w:type="dxa"/>
+            <w:tcBorders>
+              <w:left w:val="single" w:sz="2" w:space="0" w:color="000000"/>
+              <w:bottom w:val="single" w:sz="2" w:space="0" w:color="000000"/>
+              <w:insideH w:val="single" w:sz="2" w:space="0" w:color="000000"/>
+            </w:tcBorders>
+            <w:shd w:fill="auto" w:val="clear"/>
+          </w:tcPr>
+          <w:p>
+            <w:pPr>
+              <w:pStyle w:val="TableContents"/>
+              <w:rPr/>
+            </w:pPr>
+            <w:r>
+              <w:rPr/>
+              <w:t>item_qty</w:t>
+            </w:r>
+          </w:p>
+        </w:tc>
+        <w:tc>
+          <w:tcPr>
+            <w:tcW w:w="4818" w:type="dxa"/>
+            <w:tcBorders>
+              <w:left w:val="single" w:sz="2" w:space="0" w:color="000000"/>
+              <w:bottom w:val="single" w:sz="2" w:space="0" w:color="000000"/>
+              <w:right w:val="single" w:sz="2" w:space="0" w:color="000000"/>
+              <w:insideH w:val="single" w:sz="2" w:space="0" w:color="000000"/>
+              <w:insideV w:val="single" w:sz="2" w:space="0" w:color="000000"/>
+            </w:tcBorders>
+            <w:shd w:fill="auto" w:val="clear"/>
+          </w:tcPr>
+          <w:p>
+            <w:pPr>
+              <w:pStyle w:val="TableContents"/>
+              <w:rPr/>
+            </w:pPr>
+            <w:r>
+              <w:rPr/>
+              <w:t>Integer</w:t>
+            </w:r>
+          </w:p>
+        </w:tc>
+      </w:tr>
     </w:tbl>
     <w:p>
       <w:pPr>
@@ -1575,8 +1669,8 @@
       <w:pPr>
         <w:pStyle w:val="Normal"/>
         <w:rPr>
-          <w:sz w:val="24"/>
-          <w:szCs w:val="24"/>
+          <w:sz w:val="32"/>
+          <w:szCs w:val="32"/>
           <w:u w:val="single"/>
         </w:rPr>
       </w:pPr>
@@ -1603,7 +1697,7 @@
           <w:szCs w:val="32"/>
           <w:u w:val="single"/>
         </w:rPr>
-        <w:t>Inventory Units Collection</w:t>
+        <w:t>Order Collection</w:t>
       </w:r>
     </w:p>
     <w:p>
@@ -1636,418 +1730,7 @@
         </w:tblBorders>
         <w:tblCellMar>
           <w:top w:w="55" w:type="dxa"/>
-          <w:left w:w="52" w:type="dxa"/>
-          <w:bottom w:w="55" w:type="dxa"/>
-          <w:right w:w="55" w:type="dxa"/>
-        </w:tblCellMar>
-      </w:tblPr>
-      <w:tblGrid>
-        <w:gridCol w:w="4819"/>
-        <w:gridCol w:w="4818"/>
-      </w:tblGrid>
-      <w:tr>
-        <w:trPr/>
-        <w:tc>
-          <w:tcPr>
-            <w:tcW w:w="4819" w:type="dxa"/>
-            <w:tcBorders>
-              <w:top w:val="single" w:sz="2" w:space="0" w:color="000000"/>
-              <w:left w:val="single" w:sz="2" w:space="0" w:color="000000"/>
-              <w:bottom w:val="single" w:sz="2" w:space="0" w:color="000000"/>
-              <w:insideH w:val="single" w:sz="2" w:space="0" w:color="000000"/>
-            </w:tcBorders>
-            <w:shd w:fill="auto" w:val="clear"/>
-          </w:tcPr>
-          <w:p>
-            <w:pPr>
-              <w:pStyle w:val="TableContents"/>
-              <w:rPr>
-                <w:b/>
-                <w:b/>
-                <w:bCs/>
-                <w:color w:val="0066B3"/>
-                <w:sz w:val="24"/>
-                <w:szCs w:val="24"/>
-              </w:rPr>
-            </w:pPr>
-            <w:r>
-              <w:rPr>
-                <w:b/>
-                <w:bCs/>
-                <w:color w:val="0066B3"/>
-                <w:sz w:val="24"/>
-                <w:szCs w:val="24"/>
-              </w:rPr>
-              <w:t>i_u_id</w:t>
-            </w:r>
-          </w:p>
-        </w:tc>
-        <w:tc>
-          <w:tcPr>
-            <w:tcW w:w="4818" w:type="dxa"/>
-            <w:tcBorders>
-              <w:top w:val="single" w:sz="2" w:space="0" w:color="000000"/>
-              <w:left w:val="single" w:sz="2" w:space="0" w:color="000000"/>
-              <w:bottom w:val="single" w:sz="2" w:space="0" w:color="000000"/>
-              <w:right w:val="single" w:sz="2" w:space="0" w:color="000000"/>
-              <w:insideH w:val="single" w:sz="2" w:space="0" w:color="000000"/>
-              <w:insideV w:val="single" w:sz="2" w:space="0" w:color="000000"/>
-            </w:tcBorders>
-            <w:shd w:fill="auto" w:val="clear"/>
-          </w:tcPr>
-          <w:p>
-            <w:pPr>
-              <w:pStyle w:val="TableContents"/>
-              <w:rPr>
-                <w:sz w:val="24"/>
-                <w:szCs w:val="24"/>
-              </w:rPr>
-            </w:pPr>
-            <w:r>
-              <w:rPr>
-                <w:sz w:val="24"/>
-                <w:szCs w:val="24"/>
-              </w:rPr>
-              <w:t>String Object_id</w:t>
-            </w:r>
-          </w:p>
-        </w:tc>
-      </w:tr>
-      <w:tr>
-        <w:trPr/>
-        <w:tc>
-          <w:tcPr>
-            <w:tcW w:w="4819" w:type="dxa"/>
-            <w:tcBorders>
-              <w:top w:val="single" w:sz="2" w:space="0" w:color="000000"/>
-              <w:left w:val="single" w:sz="2" w:space="0" w:color="000000"/>
-              <w:bottom w:val="single" w:sz="2" w:space="0" w:color="000000"/>
-              <w:insideH w:val="single" w:sz="2" w:space="0" w:color="000000"/>
-            </w:tcBorders>
-            <w:shd w:fill="auto" w:val="clear"/>
-          </w:tcPr>
-          <w:p>
-            <w:pPr>
-              <w:pStyle w:val="TableContents"/>
-              <w:rPr>
-                <w:b/>
-                <w:b/>
-                <w:bCs/>
-                <w:color w:val="006C3B"/>
-                <w:sz w:val="24"/>
-                <w:szCs w:val="24"/>
-              </w:rPr>
-            </w:pPr>
-            <w:r>
-              <w:rPr>
-                <w:b/>
-                <w:bCs/>
-                <w:color w:val="006C3B"/>
-                <w:sz w:val="24"/>
-                <w:szCs w:val="24"/>
-              </w:rPr>
-              <w:t>item_id</w:t>
-            </w:r>
-          </w:p>
-        </w:tc>
-        <w:tc>
-          <w:tcPr>
-            <w:tcW w:w="4818" w:type="dxa"/>
-            <w:tcBorders>
-              <w:top w:val="single" w:sz="2" w:space="0" w:color="000000"/>
-              <w:left w:val="single" w:sz="2" w:space="0" w:color="000000"/>
-              <w:bottom w:val="single" w:sz="2" w:space="0" w:color="000000"/>
-              <w:right w:val="single" w:sz="2" w:space="0" w:color="000000"/>
-              <w:insideH w:val="single" w:sz="2" w:space="0" w:color="000000"/>
-              <w:insideV w:val="single" w:sz="2" w:space="0" w:color="000000"/>
-            </w:tcBorders>
-            <w:shd w:fill="auto" w:val="clear"/>
-          </w:tcPr>
-          <w:p>
-            <w:pPr>
-              <w:pStyle w:val="TableContents"/>
-              <w:rPr>
-                <w:sz w:val="24"/>
-                <w:szCs w:val="24"/>
-              </w:rPr>
-            </w:pPr>
-            <w:r>
-              <w:rPr>
-                <w:sz w:val="24"/>
-                <w:szCs w:val="24"/>
-              </w:rPr>
-              <w:t>String Object_id</w:t>
-            </w:r>
-          </w:p>
-        </w:tc>
-      </w:tr>
-      <w:tr>
-        <w:trPr/>
-        <w:tc>
-          <w:tcPr>
-            <w:tcW w:w="4819" w:type="dxa"/>
-            <w:tcBorders>
-              <w:top w:val="single" w:sz="2" w:space="0" w:color="000000"/>
-              <w:left w:val="single" w:sz="2" w:space="0" w:color="000000"/>
-              <w:bottom w:val="single" w:sz="2" w:space="0" w:color="000000"/>
-              <w:insideH w:val="single" w:sz="2" w:space="0" w:color="000000"/>
-            </w:tcBorders>
-            <w:shd w:fill="auto" w:val="clear"/>
-          </w:tcPr>
-          <w:p>
-            <w:pPr>
-              <w:pStyle w:val="TableContents"/>
-              <w:rPr>
-                <w:sz w:val="24"/>
-                <w:szCs w:val="24"/>
-              </w:rPr>
-            </w:pPr>
-            <w:r>
-              <w:rPr>
-                <w:sz w:val="24"/>
-                <w:szCs w:val="24"/>
-              </w:rPr>
-              <w:t>item_name</w:t>
-            </w:r>
-          </w:p>
-        </w:tc>
-        <w:tc>
-          <w:tcPr>
-            <w:tcW w:w="4818" w:type="dxa"/>
-            <w:tcBorders>
-              <w:top w:val="single" w:sz="2" w:space="0" w:color="000000"/>
-              <w:left w:val="single" w:sz="2" w:space="0" w:color="000000"/>
-              <w:bottom w:val="single" w:sz="2" w:space="0" w:color="000000"/>
-              <w:right w:val="single" w:sz="2" w:space="0" w:color="000000"/>
-              <w:insideH w:val="single" w:sz="2" w:space="0" w:color="000000"/>
-              <w:insideV w:val="single" w:sz="2" w:space="0" w:color="000000"/>
-            </w:tcBorders>
-            <w:shd w:fill="auto" w:val="clear"/>
-          </w:tcPr>
-          <w:p>
-            <w:pPr>
-              <w:pStyle w:val="TableContents"/>
-              <w:rPr>
-                <w:sz w:val="24"/>
-                <w:szCs w:val="24"/>
-              </w:rPr>
-            </w:pPr>
-            <w:r>
-              <w:rPr>
-                <w:sz w:val="24"/>
-                <w:szCs w:val="24"/>
-              </w:rPr>
-              <w:t>String</w:t>
-            </w:r>
-          </w:p>
-        </w:tc>
-      </w:tr>
-      <w:tr>
-        <w:trPr/>
-        <w:tc>
-          <w:tcPr>
-            <w:tcW w:w="4819" w:type="dxa"/>
-            <w:tcBorders>
-              <w:top w:val="single" w:sz="2" w:space="0" w:color="000000"/>
-              <w:left w:val="single" w:sz="2" w:space="0" w:color="000000"/>
-              <w:bottom w:val="single" w:sz="2" w:space="0" w:color="000000"/>
-              <w:insideH w:val="single" w:sz="2" w:space="0" w:color="000000"/>
-            </w:tcBorders>
-            <w:shd w:fill="auto" w:val="clear"/>
-          </w:tcPr>
-          <w:p>
-            <w:pPr>
-              <w:pStyle w:val="TableContents"/>
-              <w:rPr>
-                <w:sz w:val="24"/>
-                <w:szCs w:val="24"/>
-              </w:rPr>
-            </w:pPr>
-            <w:r>
-              <w:rPr>
-                <w:sz w:val="24"/>
-                <w:szCs w:val="24"/>
-              </w:rPr>
-              <w:t>item_g_u</w:t>
-            </w:r>
-          </w:p>
-        </w:tc>
-        <w:tc>
-          <w:tcPr>
-            <w:tcW w:w="4818" w:type="dxa"/>
-            <w:tcBorders>
-              <w:top w:val="single" w:sz="2" w:space="0" w:color="000000"/>
-              <w:left w:val="single" w:sz="2" w:space="0" w:color="000000"/>
-              <w:bottom w:val="single" w:sz="2" w:space="0" w:color="000000"/>
-              <w:right w:val="single" w:sz="2" w:space="0" w:color="000000"/>
-              <w:insideH w:val="single" w:sz="2" w:space="0" w:color="000000"/>
-              <w:insideV w:val="single" w:sz="2" w:space="0" w:color="000000"/>
-            </w:tcBorders>
-            <w:shd w:fill="auto" w:val="clear"/>
-          </w:tcPr>
-          <w:p>
-            <w:pPr>
-              <w:pStyle w:val="TableContents"/>
-              <w:rPr>
-                <w:sz w:val="24"/>
-                <w:szCs w:val="24"/>
-              </w:rPr>
-            </w:pPr>
-            <w:r>
-              <w:rPr>
-                <w:sz w:val="24"/>
-                <w:szCs w:val="24"/>
-              </w:rPr>
-              <w:t>String</w:t>
-            </w:r>
-          </w:p>
-        </w:tc>
-      </w:tr>
-      <w:tr>
-        <w:trPr/>
-        <w:tc>
-          <w:tcPr>
-            <w:tcW w:w="4819" w:type="dxa"/>
-            <w:tcBorders>
-              <w:top w:val="single" w:sz="2" w:space="0" w:color="000000"/>
-              <w:left w:val="single" w:sz="2" w:space="0" w:color="000000"/>
-              <w:bottom w:val="single" w:sz="2" w:space="0" w:color="000000"/>
-              <w:insideH w:val="single" w:sz="2" w:space="0" w:color="000000"/>
-            </w:tcBorders>
-            <w:shd w:fill="auto" w:val="clear"/>
-          </w:tcPr>
-          <w:p>
-            <w:pPr>
-              <w:pStyle w:val="TableContents"/>
-              <w:rPr>
-                <w:sz w:val="24"/>
-                <w:szCs w:val="24"/>
-              </w:rPr>
-            </w:pPr>
-            <w:r>
-              <w:rPr>
-                <w:sz w:val="24"/>
-                <w:szCs w:val="24"/>
-              </w:rPr>
-              <w:t>count</w:t>
-            </w:r>
-          </w:p>
-        </w:tc>
-        <w:tc>
-          <w:tcPr>
-            <w:tcW w:w="4818" w:type="dxa"/>
-            <w:tcBorders>
-              <w:top w:val="single" w:sz="2" w:space="0" w:color="000000"/>
-              <w:left w:val="single" w:sz="2" w:space="0" w:color="000000"/>
-              <w:bottom w:val="single" w:sz="2" w:space="0" w:color="000000"/>
-              <w:right w:val="single" w:sz="2" w:space="0" w:color="000000"/>
-              <w:insideH w:val="single" w:sz="2" w:space="0" w:color="000000"/>
-              <w:insideV w:val="single" w:sz="2" w:space="0" w:color="000000"/>
-            </w:tcBorders>
-            <w:shd w:fill="auto" w:val="clear"/>
-          </w:tcPr>
-          <w:p>
-            <w:pPr>
-              <w:pStyle w:val="TableContents"/>
-              <w:rPr>
-                <w:sz w:val="24"/>
-                <w:szCs w:val="24"/>
-              </w:rPr>
-            </w:pPr>
-            <w:r>
-              <w:rPr>
-                <w:sz w:val="24"/>
-                <w:szCs w:val="24"/>
-              </w:rPr>
-              <w:t>Integer</w:t>
-            </w:r>
-          </w:p>
-        </w:tc>
-      </w:tr>
-    </w:tbl>
-    <w:p>
-      <w:pPr>
-        <w:pStyle w:val="Normal"/>
-        <w:rPr>
-          <w:sz w:val="24"/>
-          <w:szCs w:val="24"/>
-          <w:u w:val="single"/>
-        </w:rPr>
-      </w:pPr>
-      <w:r>
-        <w:rPr>
-          <w:sz w:val="24"/>
-          <w:szCs w:val="24"/>
-          <w:u w:val="single"/>
-        </w:rPr>
-      </w:r>
-    </w:p>
-    <w:p>
-      <w:pPr>
-        <w:pStyle w:val="Normal"/>
-        <w:rPr>
-          <w:sz w:val="24"/>
-          <w:szCs w:val="24"/>
-          <w:u w:val="single"/>
-        </w:rPr>
-      </w:pPr>
-      <w:r>
-        <w:rPr>
-          <w:sz w:val="24"/>
-          <w:szCs w:val="24"/>
-          <w:u w:val="single"/>
-        </w:rPr>
-      </w:r>
-    </w:p>
-    <w:p>
-      <w:pPr>
-        <w:pStyle w:val="Normal"/>
-        <w:rPr>
-          <w:sz w:val="32"/>
-          <w:szCs w:val="32"/>
-          <w:u w:val="single"/>
-        </w:rPr>
-      </w:pPr>
-      <w:r>
-        <w:rPr>
-          <w:sz w:val="32"/>
-          <w:szCs w:val="32"/>
-          <w:u w:val="single"/>
-        </w:rPr>
-        <w:t>Order Collection</w:t>
-      </w:r>
-    </w:p>
-    <w:p>
-      <w:pPr>
-        <w:pStyle w:val="Normal"/>
-        <w:rPr>
-          <w:sz w:val="32"/>
-          <w:szCs w:val="32"/>
-          <w:u w:val="single"/>
-        </w:rPr>
-      </w:pPr>
-      <w:r>
-        <w:rPr>
-          <w:sz w:val="32"/>
-          <w:szCs w:val="32"/>
-          <w:u w:val="single"/>
-        </w:rPr>
-      </w:r>
-    </w:p>
-    <w:tbl>
-      <w:tblPr>
-        <w:tblW w:w="9638" w:type="dxa"/>
-        <w:jc w:val="left"/>
-        <w:tblInd w:w="0" w:type="dxa"/>
-        <w:tblBorders>
-          <w:top w:val="single" w:sz="2" w:space="0" w:color="000000"/>
-          <w:left w:val="single" w:sz="2" w:space="0" w:color="000000"/>
-          <w:bottom w:val="single" w:sz="2" w:space="0" w:color="000000"/>
-          <w:insideH w:val="single" w:sz="2" w:space="0" w:color="000000"/>
-        </w:tblBorders>
-        <w:tblCellMar>
-          <w:top w:w="55" w:type="dxa"/>
-          <w:left w:w="52" w:type="dxa"/>
+          <w:left w:w="51" w:type="dxa"/>
           <w:bottom w:w="55" w:type="dxa"/>
           <w:right w:w="55" w:type="dxa"/>
         </w:tblCellMar>

</xml_diff>